<commit_message>
testing the commands !
</commit_message>
<xml_diff>
--- a/Thesis-Dimensions_snipped.docx
+++ b/Thesis-Dimensions_snipped.docx
@@ -1365,10 +1365,484 @@
     <w:p/>
     <w:p/>
     <w:p/>
+    <w:p/>
+    <w:p>
+      <w:pPr>
+        <w:pStyle w:val="Title"/>
+      </w:pPr>
+    </w:p>
+    <w:p/>
+    <w:p>
+      <w:r>
+        <w:rPr>
+          <w:noProof/>
+          <w:lang w:eastAsia="en-CA"/>
+        </w:rPr>
+        <mc:AlternateContent>
+          <mc:Choice Requires="wps">
+            <w:drawing>
+              <wp:anchor distT="0" distB="0" distL="114300" distR="114300" simplePos="0" relativeHeight="251687936" behindDoc="0" locked="0" layoutInCell="1" allowOverlap="1" wp14:anchorId="52A3F1C5" wp14:editId="767EFF36">
+                <wp:simplePos x="0" y="0"/>
+                <wp:positionH relativeFrom="column">
+                  <wp:posOffset>2602053</wp:posOffset>
+                </wp:positionH>
+                <wp:positionV relativeFrom="paragraph">
+                  <wp:posOffset>194945</wp:posOffset>
+                </wp:positionV>
+                <wp:extent cx="9525" cy="1133475"/>
+                <wp:effectExtent l="38100" t="38100" r="66675" b="28575"/>
+                <wp:wrapNone/>
+                <wp:docPr id="17" name="Straight Arrow Connector 17"/>
+                <wp:cNvGraphicFramePr/>
+                <a:graphic xmlns:a="http://schemas.openxmlformats.org/drawingml/2006/main">
+                  <a:graphicData uri="http://schemas.microsoft.com/office/word/2010/wordprocessingShape">
+                    <wps:wsp>
+                      <wps:cNvCnPr/>
+                      <wps:spPr>
+                        <a:xfrm flipV="1">
+                          <a:off x="0" y="0"/>
+                          <a:ext cx="9525" cy="1133475"/>
+                        </a:xfrm>
+                        <a:prstGeom prst="straightConnector1">
+                          <a:avLst/>
+                        </a:prstGeom>
+                        <a:ln>
+                          <a:tailEnd type="triangle"/>
+                        </a:ln>
+                      </wps:spPr>
+                      <wps:style>
+                        <a:lnRef idx="1">
+                          <a:schemeClr val="dk1"/>
+                        </a:lnRef>
+                        <a:fillRef idx="0">
+                          <a:schemeClr val="dk1"/>
+                        </a:fillRef>
+                        <a:effectRef idx="0">
+                          <a:schemeClr val="dk1"/>
+                        </a:effectRef>
+                        <a:fontRef idx="minor">
+                          <a:schemeClr val="tx1"/>
+                        </a:fontRef>
+                      </wps:style>
+                      <wps:bodyPr/>
+                    </wps:wsp>
+                  </a:graphicData>
+                </a:graphic>
+              </wp:anchor>
+            </w:drawing>
+          </mc:Choice>
+          <mc:Fallback>
+            <w:pict>
+              <v:shapetype w14:anchorId="5E78EBA4" id="_x0000_t32" coordsize="21600,21600" o:spt="32" o:oned="t" path="m,l21600,21600e" filled="f">
+                <v:path arrowok="t" fillok="f" o:connecttype="none"/>
+                <o:lock v:ext="edit" shapetype="t"/>
+              </v:shapetype>
+              <v:shape id="Straight Arrow Connector 17" o:spid="_x0000_s1026" type="#_x0000_t32" style="position:absolute;margin-left:204.9pt;margin-top:15.35pt;width:.75pt;height:89.25pt;flip:y;z-index:251687936;visibility:visible;mso-wrap-style:square;mso-wrap-distance-left:9pt;mso-wrap-distance-top:0;mso-wrap-distance-right:9pt;mso-wrap-distance-bottom:0;mso-position-horizontal:absolute;mso-position-horizontal-relative:text;mso-position-vertical:absolute;mso-position-vertical-relative:text" o:gfxdata="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" strokecolor="black [3200]" strokeweight=".5pt">
+                <v:stroke endarrow="block" joinstyle="miter"/>
+              </v:shape>
+            </w:pict>
+          </mc:Fallback>
+        </mc:AlternateContent>
+      </w:r>
+    </w:p>
+    <w:p>
+      <w:r>
+        <w:rPr>
+          <w:noProof/>
+          <w:lang w:eastAsia="en-CA"/>
+        </w:rPr>
+        <mc:AlternateContent>
+          <mc:Choice Requires="wps">
+            <w:drawing>
+              <wp:anchor distT="45720" distB="45720" distL="114300" distR="114300" simplePos="0" relativeHeight="251682816" behindDoc="0" locked="0" layoutInCell="1" allowOverlap="1" wp14:anchorId="7BD1DBD6" wp14:editId="3CEB9E2C">
+                <wp:simplePos x="0" y="0"/>
+                <wp:positionH relativeFrom="column">
+                  <wp:posOffset>2647950</wp:posOffset>
+                </wp:positionH>
+                <wp:positionV relativeFrom="paragraph">
+                  <wp:posOffset>173990</wp:posOffset>
+                </wp:positionV>
+                <wp:extent cx="2486025" cy="676275"/>
+                <wp:effectExtent l="0" t="0" r="28575" b="28575"/>
+                <wp:wrapSquare wrapText="bothSides"/>
+                <wp:docPr id="15" name="Text Box 2"/>
+                <wp:cNvGraphicFramePr>
+                  <a:graphicFrameLocks xmlns:a="http://schemas.openxmlformats.org/drawingml/2006/main"/>
+                </wp:cNvGraphicFramePr>
+                <a:graphic xmlns:a="http://schemas.openxmlformats.org/drawingml/2006/main">
+                  <a:graphicData uri="http://schemas.microsoft.com/office/word/2010/wordprocessingShape">
+                    <wps:wsp>
+                      <wps:cNvSpPr txBox="1">
+                        <a:spLocks noChangeArrowheads="1"/>
+                      </wps:cNvSpPr>
+                      <wps:spPr bwMode="auto">
+                        <a:xfrm>
+                          <a:off x="0" y="0"/>
+                          <a:ext cx="2486025" cy="676275"/>
+                        </a:xfrm>
+                        <a:prstGeom prst="rect">
+                          <a:avLst/>
+                        </a:prstGeom>
+                        <a:solidFill>
+                          <a:srgbClr val="FFFFFF"/>
+                        </a:solidFill>
+                        <a:ln w="9525">
+                          <a:solidFill>
+                            <a:schemeClr val="bg1"/>
+                          </a:solidFill>
+                          <a:miter lim="800000"/>
+                          <a:headEnd/>
+                          <a:tailEnd/>
+                        </a:ln>
+                      </wps:spPr>
+                      <wps:txbx>
+                        <w:txbxContent>
+                          <w:p>
+                            <w:r>
+                              <w:t>Evaluating Intention of the user R(C)</w:t>
+                            </w:r>
+                          </w:p>
+                          <w:p>
+                            <w:r>
+                              <w:t>[Concept Understanding]</w:t>
+                            </w:r>
+                          </w:p>
+                          <w:p>
+                            <w:r>
+                              <w:t>De</w:t>
+                            </w:r>
+                          </w:p>
+                          <w:p/>
+                        </w:txbxContent>
+                      </wps:txbx>
+                      <wps:bodyPr rot="0" vert="horz" wrap="square" lIns="91440" tIns="45720" rIns="91440" bIns="45720" anchor="t" anchorCtr="0">
+                        <a:noAutofit/>
+                      </wps:bodyPr>
+                    </wps:wsp>
+                  </a:graphicData>
+                </a:graphic>
+                <wp14:sizeRelH relativeFrom="margin">
+                  <wp14:pctWidth>0</wp14:pctWidth>
+                </wp14:sizeRelH>
+                <wp14:sizeRelV relativeFrom="margin">
+                  <wp14:pctHeight>0</wp14:pctHeight>
+                </wp14:sizeRelV>
+              </wp:anchor>
+            </w:drawing>
+          </mc:Choice>
+          <mc:Fallback>
+            <w:pict>
+              <v:shapetype w14:anchorId="7BD1DBD6" id="_x0000_t202" coordsize="21600,21600" o:spt="202" path="m,l,21600r21600,l21600,xe">
+                <v:stroke joinstyle="miter"/>
+                <v:path gradientshapeok="t" o:connecttype="rect"/>
+              </v:shapetype>
+              <v:shape id="_x0000_s1034" type="#_x0000_t202" style="position:absolute;margin-left:208.5pt;margin-top:13.7pt;width:195.75pt;height:53.25pt;z-index:251682816;visibility:visible;mso-wrap-style:square;mso-width-percent:0;mso-height-percent:0;mso-wrap-distance-left:9pt;mso-wrap-distance-top:3.6pt;mso-wrap-distance-right:9pt;mso-wrap-distance-bottom:3.6pt;mso-position-horizontal:absolute;mso-position-horizontal-relative:text;mso-position-vertical:absolute;mso-position-vertical-relative:text;mso-width-percent:0;mso-height-percent:0;mso-width-relative:margin;mso-height-relative:margin;v-text-anchor:top" o:gfxdata="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" strokecolor="white [3212]">
+                <v:textbox>
+                  <w:txbxContent>
+                    <w:p>
+                      <w:r>
+                        <w:t>Evaluating Intention of the user R(C)</w:t>
+                      </w:r>
+                    </w:p>
+                    <w:p>
+                      <w:r>
+                        <w:t>[Concept Understanding]</w:t>
+                      </w:r>
+                    </w:p>
+                    <w:p>
+                      <w:r>
+                        <w:t>De</w:t>
+                      </w:r>
+                    </w:p>
+                    <w:p/>
+                  </w:txbxContent>
+                </v:textbox>
+                <w10:wrap type="square"/>
+              </v:shape>
+            </w:pict>
+          </mc:Fallback>
+        </mc:AlternateContent>
+      </w:r>
+    </w:p>
+    <w:p>
+      <w:r>
+        <w:rPr>
+          <w:noProof/>
+          <w:lang w:eastAsia="en-CA"/>
+        </w:rPr>
+        <mc:AlternateContent>
+          <mc:Choice Requires="wps">
+            <w:drawing>
+              <wp:anchor distT="45720" distB="45720" distL="114300" distR="114300" simplePos="0" relativeHeight="251685888" behindDoc="0" locked="0" layoutInCell="1" allowOverlap="1" wp14:anchorId="361FDA86" wp14:editId="7F0F06AA">
+                <wp:simplePos x="0" y="0"/>
+                <wp:positionH relativeFrom="column">
+                  <wp:posOffset>990600</wp:posOffset>
+                </wp:positionH>
+                <wp:positionV relativeFrom="paragraph">
+                  <wp:posOffset>1855470</wp:posOffset>
+                </wp:positionV>
+                <wp:extent cx="2486025" cy="381000"/>
+                <wp:effectExtent l="0" t="0" r="28575" b="19050"/>
+                <wp:wrapSquare wrapText="bothSides"/>
+                <wp:docPr id="16" name="Text Box 2"/>
+                <wp:cNvGraphicFramePr>
+                  <a:graphicFrameLocks xmlns:a="http://schemas.openxmlformats.org/drawingml/2006/main"/>
+                </wp:cNvGraphicFramePr>
+                <a:graphic xmlns:a="http://schemas.openxmlformats.org/drawingml/2006/main">
+                  <a:graphicData uri="http://schemas.microsoft.com/office/word/2010/wordprocessingShape">
+                    <wps:wsp>
+                      <wps:cNvSpPr txBox="1">
+                        <a:spLocks noChangeArrowheads="1"/>
+                      </wps:cNvSpPr>
+                      <wps:spPr bwMode="auto">
+                        <a:xfrm>
+                          <a:off x="0" y="0"/>
+                          <a:ext cx="2486025" cy="381000"/>
+                        </a:xfrm>
+                        <a:prstGeom prst="rect">
+                          <a:avLst/>
+                        </a:prstGeom>
+                        <a:solidFill>
+                          <a:srgbClr val="FFFFFF"/>
+                        </a:solidFill>
+                        <a:ln w="9525">
+                          <a:solidFill>
+                            <a:schemeClr val="bg1"/>
+                          </a:solidFill>
+                          <a:miter lim="800000"/>
+                          <a:headEnd/>
+                          <a:tailEnd/>
+                        </a:ln>
+                      </wps:spPr>
+                      <wps:txbx>
+                        <w:txbxContent>
+                          <w:p>
+                            <w:pPr>
+                              <w:rPr>
+                                <w:b/>
+                              </w:rPr>
+                            </w:pPr>
+                          </w:p>
+                          <w:p/>
+                        </w:txbxContent>
+                      </wps:txbx>
+                      <wps:bodyPr rot="0" vert="horz" wrap="square" lIns="91440" tIns="45720" rIns="91440" bIns="45720" anchor="t" anchorCtr="0">
+                        <a:noAutofit/>
+                      </wps:bodyPr>
+                    </wps:wsp>
+                  </a:graphicData>
+                </a:graphic>
+                <wp14:sizeRelH relativeFrom="margin">
+                  <wp14:pctWidth>0</wp14:pctWidth>
+                </wp14:sizeRelH>
+                <wp14:sizeRelV relativeFrom="margin">
+                  <wp14:pctHeight>0</wp14:pctHeight>
+                </wp14:sizeRelV>
+              </wp:anchor>
+            </w:drawing>
+          </mc:Choice>
+          <mc:Fallback>
+            <w:pict>
+              <v:shape w14:anchorId="361FDA86" id="_x0000_s1035" type="#_x0000_t202" style="position:absolute;margin-left:78pt;margin-top:146.1pt;width:195.75pt;height:30pt;z-index:251685888;visibility:visible;mso-wrap-style:square;mso-width-percent:0;mso-height-percent:0;mso-wrap-distance-left:9pt;mso-wrap-distance-top:3.6pt;mso-wrap-distance-right:9pt;mso-wrap-distance-bottom:3.6pt;mso-position-horizontal:absolute;mso-position-horizontal-relative:text;mso-position-vertical:absolute;mso-position-vertical-relative:text;mso-width-percent:0;mso-height-percent:0;mso-width-relative:margin;mso-height-relative:margin;v-text-anchor:top" o:gfxdata="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" strokecolor="white [3212]">
+                <v:textbox>
+                  <w:txbxContent>
+                    <w:p>
+                      <w:pPr>
+                        <w:rPr>
+                          <w:b/>
+                        </w:rPr>
+                      </w:pPr>
+                    </w:p>
+                    <w:p/>
+                  </w:txbxContent>
+                </v:textbox>
+                <w10:wrap type="square"/>
+              </v:shape>
+            </w:pict>
+          </mc:Fallback>
+        </mc:AlternateContent>
+      </w:r>
+      <w:r>
+        <w:rPr>
+          <w:noProof/>
+          <w:lang w:eastAsia="en-CA"/>
+        </w:rPr>
+        <mc:AlternateContent>
+          <mc:Choice Requires="wps">
+            <w:drawing>
+              <wp:anchor distT="45720" distB="45720" distL="114300" distR="114300" simplePos="0" relativeHeight="251683840" behindDoc="0" locked="0" layoutInCell="1" allowOverlap="1" wp14:anchorId="3AAA9031" wp14:editId="3C6A69BE">
+                <wp:simplePos x="0" y="0"/>
+                <wp:positionH relativeFrom="column">
+                  <wp:posOffset>2886075</wp:posOffset>
+                </wp:positionH>
+                <wp:positionV relativeFrom="paragraph">
+                  <wp:posOffset>955675</wp:posOffset>
+                </wp:positionV>
+                <wp:extent cx="2486025" cy="609600"/>
+                <wp:effectExtent l="0" t="0" r="28575" b="19050"/>
+                <wp:wrapSquare wrapText="bothSides"/>
+                <wp:docPr id="18" name="Text Box 2"/>
+                <wp:cNvGraphicFramePr>
+                  <a:graphicFrameLocks xmlns:a="http://schemas.openxmlformats.org/drawingml/2006/main"/>
+                </wp:cNvGraphicFramePr>
+                <a:graphic xmlns:a="http://schemas.openxmlformats.org/drawingml/2006/main">
+                  <a:graphicData uri="http://schemas.microsoft.com/office/word/2010/wordprocessingShape">
+                    <wps:wsp>
+                      <wps:cNvSpPr txBox="1">
+                        <a:spLocks noChangeArrowheads="1"/>
+                      </wps:cNvSpPr>
+                      <wps:spPr bwMode="auto">
+                        <a:xfrm>
+                          <a:off x="0" y="0"/>
+                          <a:ext cx="2486025" cy="609600"/>
+                        </a:xfrm>
+                        <a:prstGeom prst="rect">
+                          <a:avLst/>
+                        </a:prstGeom>
+                        <a:solidFill>
+                          <a:srgbClr val="FFFFFF"/>
+                        </a:solidFill>
+                        <a:ln w="9525">
+                          <a:solidFill>
+                            <a:schemeClr val="bg1"/>
+                          </a:solidFill>
+                          <a:miter lim="800000"/>
+                          <a:headEnd/>
+                          <a:tailEnd/>
+                        </a:ln>
+                      </wps:spPr>
+                      <wps:txbx>
+                        <w:txbxContent>
+                          <w:p>
+                            <w:r>
+                              <w:t>Duration R(T)</w:t>
+                            </w:r>
+                          </w:p>
+                          <w:p>
+                            <w:r>
+                              <w:t>[Time]</w:t>
+                            </w:r>
+                          </w:p>
+                          <w:p/>
+                        </w:txbxContent>
+                      </wps:txbx>
+                      <wps:bodyPr rot="0" vert="horz" wrap="square" lIns="91440" tIns="45720" rIns="91440" bIns="45720" anchor="t" anchorCtr="0">
+                        <a:noAutofit/>
+                      </wps:bodyPr>
+                    </wps:wsp>
+                  </a:graphicData>
+                </a:graphic>
+                <wp14:sizeRelH relativeFrom="margin">
+                  <wp14:pctWidth>0</wp14:pctWidth>
+                </wp14:sizeRelH>
+                <wp14:sizeRelV relativeFrom="margin">
+                  <wp14:pctHeight>0</wp14:pctHeight>
+                </wp14:sizeRelV>
+              </wp:anchor>
+            </w:drawing>
+          </mc:Choice>
+          <mc:Fallback>
+            <w:pict>
+              <v:shape w14:anchorId="3AAA9031" id="_x0000_s1036" type="#_x0000_t202" style="position:absolute;margin-left:227.25pt;margin-top:75.25pt;width:195.75pt;height:48pt;z-index:251683840;visibility:visible;mso-wrap-style:square;mso-width-percent:0;mso-height-percent:0;mso-wrap-distance-left:9pt;mso-wrap-distance-top:3.6pt;mso-wrap-distance-right:9pt;mso-wrap-distance-bottom:3.6pt;mso-position-horizontal:absolute;mso-position-horizontal-relative:text;mso-position-vertical:absolute;mso-position-vertical-relative:text;mso-width-percent:0;mso-height-percent:0;mso-width-relative:margin;mso-height-relative:margin;v-text-anchor:top" o:gfxdata="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" strokecolor="white [3212]">
+                <v:textbox>
+                  <w:txbxContent>
+                    <w:p>
+                      <w:r>
+                        <w:t>Duration R(T)</w:t>
+                      </w:r>
+                    </w:p>
+                    <w:p>
+                      <w:r>
+                        <w:t>[Time]</w:t>
+                      </w:r>
+                    </w:p>
+                    <w:p/>
+                  </w:txbxContent>
+                </v:textbox>
+                <w10:wrap type="square"/>
+              </v:shape>
+            </w:pict>
+          </mc:Fallback>
+        </mc:AlternateContent>
+      </w:r>
+    </w:p>
+    <w:p/>
+    <w:p>
+      <w:r>
+        <w:rPr>
+          <w:noProof/>
+          <w:lang w:eastAsia="en-CA"/>
+        </w:rPr>
+        <mc:AlternateContent>
+          <mc:Choice Requires="wps">
+            <w:drawing>
+              <wp:anchor distT="0" distB="0" distL="114300" distR="114300" simplePos="0" relativeHeight="251681792" behindDoc="0" locked="0" layoutInCell="1" allowOverlap="1" wp14:anchorId="59676282" wp14:editId="6E3AEFD0">
+                <wp:simplePos x="0" y="0"/>
+                <wp:positionH relativeFrom="column">
+                  <wp:posOffset>2611755</wp:posOffset>
+                </wp:positionH>
+                <wp:positionV relativeFrom="paragraph">
+                  <wp:posOffset>170977</wp:posOffset>
+                </wp:positionV>
+                <wp:extent cx="2047875" cy="28575"/>
+                <wp:effectExtent l="0" t="38100" r="28575" b="85725"/>
+                <wp:wrapNone/>
+                <wp:docPr id="19" name="Straight Arrow Connector 19"/>
+                <wp:cNvGraphicFramePr/>
+                <a:graphic xmlns:a="http://schemas.openxmlformats.org/drawingml/2006/main">
+                  <a:graphicData uri="http://schemas.microsoft.com/office/word/2010/wordprocessingShape">
+                    <wps:wsp>
+                      <wps:cNvCnPr/>
+                      <wps:spPr>
+                        <a:xfrm>
+                          <a:off x="0" y="0"/>
+                          <a:ext cx="2047875" cy="28575"/>
+                        </a:xfrm>
+                        <a:prstGeom prst="straightConnector1">
+                          <a:avLst/>
+                        </a:prstGeom>
+                        <a:ln>
+                          <a:tailEnd type="triangle"/>
+                        </a:ln>
+                      </wps:spPr>
+                      <wps:style>
+                        <a:lnRef idx="1">
+                          <a:schemeClr val="dk1"/>
+                        </a:lnRef>
+                        <a:fillRef idx="0">
+                          <a:schemeClr val="dk1"/>
+                        </a:fillRef>
+                        <a:effectRef idx="0">
+                          <a:schemeClr val="dk1"/>
+                        </a:effectRef>
+                        <a:fontRef idx="minor">
+                          <a:schemeClr val="tx1"/>
+                        </a:fontRef>
+                      </wps:style>
+                      <wps:bodyPr/>
+                    </wps:wsp>
+                  </a:graphicData>
+                </a:graphic>
+              </wp:anchor>
+            </w:drawing>
+          </mc:Choice>
+          <mc:Fallback>
+            <w:pict>
+              <v:shape w14:anchorId="3738A4E2" id="Straight Arrow Connector 19" o:spid="_x0000_s1026" type="#_x0000_t32" style="position:absolute;margin-left:205.65pt;margin-top:13.45pt;width:161.25pt;height:2.25pt;z-index:251681792;visibility:visible;mso-wrap-style:square;mso-wrap-distance-left:9pt;mso-wrap-distance-top:0;mso-wrap-distance-right:9pt;mso-wrap-distance-bottom:0;mso-position-horizontal:absolute;mso-position-horizontal-relative:text;mso-position-vertical:absolute;mso-position-vertical-relative:text" o:gfxdata="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" strokecolor="black [3200]" strokeweight=".5pt">
+                <v:stroke endarrow="block" joinstyle="miter"/>
+              </v:shape>
+            </w:pict>
+          </mc:Fallback>
+        </mc:AlternateContent>
+      </w:r>
+    </w:p>
+    <w:p/>
+    <w:p/>
     <w:p>
       <w:bookmarkStart w:id="0" w:name="_GoBack"/>
       <w:bookmarkEnd w:id="0"/>
     </w:p>
+    <w:p/>
     <w:sectPr>
       <w:pgSz w:w="12240" w:h="15840"/>
       <w:pgMar w:top="1440" w:right="1440" w:bottom="1440" w:left="1440" w:header="708" w:footer="708" w:gutter="0"/>

</xml_diff>